<commit_message>
Made a small change
</commit_message>
<xml_diff>
--- a/ETL Homework The BeardedGingers.docx
+++ b/ETL Homework The BeardedGingers.docx
@@ -58,23 +58,12 @@
         <w:t xml:space="preserve">We started by looking </w:t>
       </w:r>
       <w:r>
-        <w:t xml:space="preserve">at possibly doing a study between poverty in seniors </w:t>
-      </w:r>
-      <w:proofErr w:type="spellStart"/>
-      <w:r>
-        <w:t>whpo</w:t>
-      </w:r>
-      <w:proofErr w:type="spellEnd"/>
-      <w:r>
-        <w:t xml:space="preserve"> live in Chicago over a 5 to </w:t>
-      </w:r>
-      <w:proofErr w:type="gramStart"/>
-      <w:r>
-        <w:t>10 year</w:t>
-      </w:r>
-      <w:proofErr w:type="gramEnd"/>
-      <w:r>
-        <w:t xml:space="preserve"> period to see if there were poverty clusters.  Decided against it because it was too depressing.</w:t>
+        <w:t>at possibly doing a study between poverty in seniors wh</w:t>
+      </w:r>
+      <w:bookmarkStart w:id="0" w:name="_GoBack"/>
+      <w:bookmarkEnd w:id="0"/>
+      <w:r>
+        <w:t>o live in Chicago over a 5 to 10 year period to see if there were poverty clusters.  Decided against it because it was too depressing.</w:t>
       </w:r>
     </w:p>
     <w:p>
@@ -335,12 +324,7 @@
       </w:r>
       <w:proofErr w:type="spellEnd"/>
       <w:r>
-        <w:t xml:space="preserve"> projects and an average</w:t>
-      </w:r>
-      <w:bookmarkStart w:id="0" w:name="_GoBack"/>
-      <w:bookmarkEnd w:id="0"/>
-      <w:r>
-        <w:t xml:space="preserve"> per capita 57,654 dollars. </w:t>
+        <w:t xml:space="preserve"> projects and an average per capita 57,654 dollars. </w:t>
       </w:r>
       <w:r>
         <w:t xml:space="preserve"> </w:t>

</xml_diff>

<commit_message>
Added in one more analysis
</commit_message>
<xml_diff>
--- a/ETL Homework The BeardedGingers.docx
+++ b/ETL Homework The BeardedGingers.docx
@@ -58,12 +58,7 @@
         <w:t xml:space="preserve">We started by looking </w:t>
       </w:r>
       <w:r>
-        <w:t>at possibly doing a study between poverty in seniors wh</w:t>
-      </w:r>
-      <w:bookmarkStart w:id="0" w:name="_GoBack"/>
-      <w:bookmarkEnd w:id="0"/>
-      <w:r>
-        <w:t>o live in Chicago over a 5 to 10 year period to see if there were poverty clusters.  Decided against it because it was too depressing.</w:t>
+        <w:t>at possibly doing a study between poverty in seniors who live in Chicago over a 5 to 10 year period to see if there were poverty clusters.  Decided against it because it was too depressing.</w:t>
       </w:r>
     </w:p>
     <w:p>
@@ -341,6 +336,14 @@
       <w:proofErr w:type="spellEnd"/>
       <w:r>
         <w:t xml:space="preserve"> projects.</w:t>
+      </w:r>
+      <w:r>
+        <w:t xml:space="preserve">  But we did notice the average of successful goals where noticeably less than the average failed </w:t>
+      </w:r>
+      <w:bookmarkStart w:id="0" w:name="_GoBack"/>
+      <w:bookmarkEnd w:id="0"/>
+      <w:r>
+        <w:t>goals.</w:t>
       </w:r>
     </w:p>
     <w:p/>

</xml_diff>